<commit_message>
added TLB hits/misses to report
</commit_message>
<xml_diff>
--- a/Report_Task_5.docx
+++ b/Report_Task_5.docx
@@ -109,6 +109,98 @@
                 <w:sz w:val="60"/>
                 <w:szCs w:val="60"/>
               </w:rPr>
+              <w:t>TLB Hits</w:t>
+            </w:r>
+          </w:p>
+        </w:tc>
+        <w:tc>
+          <w:tcPr>
+            <w:tcW w:w="2525" w:type="dxa"/>
+          </w:tcPr>
+          <w:p>
+            <w:pPr>
+              <w:jc w:val="center"/>
+              <w:rPr>
+                <w:sz w:val="52"/>
+                <w:szCs w:val="52"/>
+              </w:rPr>
+            </w:pPr>
+            <w:r>
+              <w:rPr>
+                <w:sz w:val="52"/>
+                <w:szCs w:val="52"/>
+              </w:rPr>
+              <w:t>17</w:t>
+            </w:r>
+          </w:p>
+        </w:tc>
+      </w:tr>
+      <w:tr>
+        <w:tc>
+          <w:tcPr>
+            <w:tcW w:w="3199" w:type="dxa"/>
+          </w:tcPr>
+          <w:p>
+            <w:pPr>
+              <w:jc w:val="center"/>
+              <w:rPr>
+                <w:sz w:val="60"/>
+                <w:szCs w:val="60"/>
+              </w:rPr>
+            </w:pPr>
+            <w:r>
+              <w:rPr>
+                <w:sz w:val="60"/>
+                <w:szCs w:val="60"/>
+              </w:rPr>
+              <w:t>TLB Misses</w:t>
+            </w:r>
+          </w:p>
+        </w:tc>
+        <w:tc>
+          <w:tcPr>
+            <w:tcW w:w="2525" w:type="dxa"/>
+          </w:tcPr>
+          <w:p>
+            <w:pPr>
+              <w:jc w:val="center"/>
+              <w:rPr>
+                <w:sz w:val="52"/>
+                <w:szCs w:val="52"/>
+              </w:rPr>
+            </w:pPr>
+            <w:r>
+              <w:rPr>
+                <w:sz w:val="52"/>
+                <w:szCs w:val="52"/>
+              </w:rPr>
+              <w:t>13</w:t>
+            </w:r>
+          </w:p>
+        </w:tc>
+      </w:tr>
+      <w:tr>
+        <w:tc>
+          <w:tcPr>
+            <w:tcW w:w="3199" w:type="dxa"/>
+          </w:tcPr>
+          <w:p>
+            <w:pPr>
+              <w:jc w:val="center"/>
+              <w:rPr>
+                <w:b/>
+                <w:bCs/>
+                <w:sz w:val="60"/>
+                <w:szCs w:val="60"/>
+              </w:rPr>
+            </w:pPr>
+            <w:r>
+              <w:rPr>
+                <w:b/>
+                <w:bCs/>
+                <w:sz w:val="60"/>
+                <w:szCs w:val="60"/>
+              </w:rPr>
               <w:t>Page Hits</w:t>
             </w:r>
           </w:p>
@@ -121,12 +213,16 @@
             <w:pPr>
               <w:jc w:val="center"/>
               <w:rPr>
+                <w:b/>
+                <w:bCs/>
                 <w:sz w:val="52"/>
                 <w:szCs w:val="52"/>
               </w:rPr>
             </w:pPr>
             <w:r>
               <w:rPr>
+                <w:b/>
+                <w:bCs/>
                 <w:sz w:val="52"/>
                 <w:szCs w:val="52"/>
               </w:rPr>
@@ -144,12 +240,16 @@
             <w:pPr>
               <w:jc w:val="center"/>
               <w:rPr>
+                <w:b/>
+                <w:bCs/>
                 <w:sz w:val="60"/>
                 <w:szCs w:val="60"/>
               </w:rPr>
             </w:pPr>
             <w:r>
               <w:rPr>
+                <w:b/>
+                <w:bCs/>
                 <w:sz w:val="60"/>
                 <w:szCs w:val="60"/>
               </w:rPr>
@@ -165,28 +265,25 @@
             <w:pPr>
               <w:jc w:val="center"/>
               <w:rPr>
+                <w:b/>
+                <w:bCs/>
                 <w:sz w:val="52"/>
                 <w:szCs w:val="52"/>
               </w:rPr>
             </w:pPr>
             <w:r>
               <w:rPr>
+                <w:b/>
+                <w:bCs/>
                 <w:sz w:val="52"/>
                 <w:szCs w:val="52"/>
               </w:rPr>
-              <w:t>1</w:t>
+              <w:t>13</w:t>
             </w:r>
-            <w:r>
-              <w:rPr>
-                <w:sz w:val="52"/>
-                <w:szCs w:val="52"/>
-              </w:rPr>
-              <w:t>3</w:t>
-            </w:r>
+            <w:bookmarkStart w:id="0" w:name="_GoBack"/>
+            <w:bookmarkEnd w:id="0"/>
           </w:p>
         </w:tc>
-        <w:bookmarkStart w:id="0" w:name="_GoBack"/>
-        <w:bookmarkEnd w:id="0"/>
       </w:tr>
     </w:tbl>
     <w:p/>

</xml_diff>